<commit_message>
add more info about algorithm
</commit_message>
<xml_diff>
--- a/misc/ds_course_report.docx
+++ b/misc/ds_course_report.docx
@@ -3394,6 +3394,10 @@
         <w:jc w:val="center"/>
       </w:pPr>
       <w:r>
+        <w:rPr>
+          <w:noProof/>
+          <w:lang w:eastAsia="ru-RU"/>
+        </w:rPr>
         <w:drawing>
           <wp:inline distT="0" distB="0" distL="0" distR="0" wp14:anchorId="3449EB4C" wp14:editId="12D4A0F2">
             <wp:extent cx="3057952" cy="2534004"/>
@@ -3488,6 +3492,10 @@
         <w:jc w:val="center"/>
       </w:pPr>
       <w:r>
+        <w:rPr>
+          <w:noProof/>
+          <w:lang w:eastAsia="ru-RU"/>
+        </w:rPr>
         <w:lastRenderedPageBreak/>
         <w:drawing>
           <wp:inline distT="0" distB="0" distL="0" distR="0" wp14:anchorId="1AFBCFF6" wp14:editId="4965E2DD">
@@ -3574,6 +3582,10 @@
         <w:jc w:val="center"/>
       </w:pPr>
       <w:r>
+        <w:rPr>
+          <w:noProof/>
+          <w:lang w:eastAsia="ru-RU"/>
+        </w:rPr>
         <w:drawing>
           <wp:inline distT="0" distB="0" distL="0" distR="0" wp14:anchorId="79EB854C" wp14:editId="5B65BE2D">
             <wp:extent cx="2772162" cy="2543530"/>
@@ -3652,6 +3664,10 @@
         <w:jc w:val="center"/>
       </w:pPr>
       <w:r>
+        <w:rPr>
+          <w:noProof/>
+          <w:lang w:eastAsia="ru-RU"/>
+        </w:rPr>
         <w:drawing>
           <wp:inline distT="0" distB="0" distL="0" distR="0" wp14:anchorId="36752B6E" wp14:editId="480FDAF3">
             <wp:extent cx="3019846" cy="2543530"/>
@@ -3728,6 +3744,10 @@
         <w:jc w:val="center"/>
       </w:pPr>
       <w:r>
+        <w:rPr>
+          <w:noProof/>
+          <w:lang w:eastAsia="ru-RU"/>
+        </w:rPr>
         <w:drawing>
           <wp:inline distT="0" distB="0" distL="0" distR="0" wp14:anchorId="514492BB" wp14:editId="4EBDE7D3">
             <wp:extent cx="2810267" cy="2476846"/>
@@ -3817,6 +3837,10 @@
         <w:jc w:val="center"/>
       </w:pPr>
       <w:r>
+        <w:rPr>
+          <w:noProof/>
+          <w:lang w:eastAsia="ru-RU"/>
+        </w:rPr>
         <w:drawing>
           <wp:inline distT="0" distB="0" distL="0" distR="0" wp14:anchorId="23B5EB74" wp14:editId="151687F3">
             <wp:extent cx="2772162" cy="2534004"/>
@@ -4296,13 +4320,115 @@
         <w:t>Для решения кубика используется перебор с возвратом различных вращений. Для оптимизации перебора на различных</w:t>
       </w:r>
       <w:r>
-        <w:t xml:space="preserve"> этапах решения доступны только некоторые возможные вращения кубика. Для сборки переднего и среднего слоя используются все повороты, кроме вращения задней грани. Для последних этапов решения. А именно ориентировки углов и сборки всего последнего слоя используются только три вращения. Такой подход позволяет отсекать повороты, которые бы не помогли привести куб в более собранное относительно конкретного этапа состояние.</w:t>
-      </w:r>
+        <w:t xml:space="preserve"> этапах решения доступны только некоторые возможные вращения кубика. Для сборки переднего и среднего слоя используются все повороты, кроме вращения задней грани. Для последних этапов решения. А именно ориентировки углов и сборки всего последнего слоя используются только три вращения. Такой подход позволяет отсекать повороты, которые бы не помогли привести куб в более собранное относительно конкретного этапа состояние. </w:t>
+      </w:r>
+    </w:p>
+    <w:p>
+      <w:pPr>
+        <w:pStyle w:val="Default"/>
+      </w:pPr>
+      <w:r>
+        <w:t xml:space="preserve">Для реализации алгоритма с перебором создаётся специальная таблица поиска. </w:t>
+      </w:r>
+      <w:r>
+        <w:rPr>
+          <w:lang w:val="en-US"/>
+        </w:rPr>
+        <w:t>SolutionTable</w:t>
+      </w:r>
+      <w:r>
+        <w:t xml:space="preserve"> </w:t>
+      </w:r>
+      <w:r>
+        <w:t>– структура данных, которая хранит в себе счётчик открытых решений куба, счётчик закрытых решений куба, размер таблицы, а также массив состояний кубов.</w:t>
+      </w:r>
+    </w:p>
+    <w:p>
+      <w:pPr>
+        <w:pStyle w:val="Default"/>
+      </w:pPr>
+      <w:r>
+        <w:t xml:space="preserve">В цикле по количеству этапов сборки, в том числе и </w:t>
+      </w:r>
+      <w:proofErr w:type="spellStart"/>
+      <w:r>
+        <w:t>подэтапов</w:t>
+      </w:r>
+      <w:proofErr w:type="spellEnd"/>
+      <w:r>
+        <w:t xml:space="preserve">, запускается функция </w:t>
+      </w:r>
+      <w:r>
+        <w:rPr>
+          <w:lang w:val="en-US"/>
+        </w:rPr>
+        <w:t>search</w:t>
+      </w:r>
+      <w:r>
+        <w:t xml:space="preserve"> с различными настройками, которые обеспечивают поиск комбинации поворотов для нужного состояния. Функция </w:t>
+      </w:r>
+      <w:r>
+        <w:rPr>
+          <w:lang w:val="en-US"/>
+        </w:rPr>
+        <w:t>search</w:t>
+      </w:r>
+      <w:r>
+        <w:t xml:space="preserve"> принимает указатель на таблицу поиска, куб, из состояния которого продолжается поиск, числовое значение собранности куба, которое должно быть у куба по окончании функции, массив операций, которые могут быть применены к кубу на данном этапе сборки, числовое значение максимального погружения поиска, а также минимальное числовое значение собранности куба, которое служит для отрезания заведомо неверных путей, в случае если ветвь поиска вернула слишком маленькое значение собранности. В зависимости от этапа сборки данные параметры изменяются, повышается значение собранности куба, к которому необходимо прийти, меняются массивы операций, а также постепенно увеличивается минимал</w:t>
+      </w:r>
+      <w:r>
+        <w:t xml:space="preserve">ьное значение для отрезания неверных путей. Функция </w:t>
+      </w:r>
+      <w:r>
+        <w:rPr>
+          <w:lang w:val="en-US"/>
+        </w:rPr>
+        <w:t>search</w:t>
+      </w:r>
+      <w:r>
+        <w:t xml:space="preserve"> возвращает указатель на собранный на данном этапе куб и, в случае если этот куб не равен кубу, с которого был запущен поиск, то в файл с операциями записывается последовательность вращений при помощи которых было получено текущее состояние куба. В противном случае, если вернувшийся куб равен тому, с которого был запущен поиск, в файл ничего не записывается. Если поиск не увенчался успехом (вернулся </w:t>
+      </w:r>
+      <w:r>
+        <w:rPr>
+          <w:lang w:val="en-US"/>
+        </w:rPr>
+        <w:t>NULL</w:t>
+      </w:r>
+      <w:r>
+        <w:t xml:space="preserve">), а именно </w:t>
+      </w:r>
+      <w:r>
+        <w:lastRenderedPageBreak/>
+        <w:t xml:space="preserve">закончилась память в таблице поиска, в файл записывается символ </w:t>
+      </w:r>
+      <w:r>
+        <w:t>‘_</w:t>
+      </w:r>
+      <w:r>
+        <w:t>’</w:t>
+      </w:r>
+      <w:r>
+        <w:t>, который</w:t>
+      </w:r>
+      <w:r>
+        <w:t xml:space="preserve"> будет означать, что куб невозможно собрать. В таком случае приложение выведет на экран «</w:t>
+      </w:r>
+      <w:r>
+        <w:rPr>
+          <w:lang w:val="en-US"/>
+        </w:rPr>
+        <w:t>UNSOLVED</w:t>
+      </w:r>
+      <w:r>
+        <w:t>».</w:t>
+      </w:r>
+    </w:p>
+    <w:p>
+      <w:pPr>
+        <w:pStyle w:val="Default"/>
+      </w:pPr>
       <w:bookmarkStart w:id="8" w:name="_GoBack"/>
       <w:bookmarkEnd w:id="8"/>
-      <w:r>
-        <w:t xml:space="preserve"> </w:t>
-      </w:r>
     </w:p>
     <w:sectPr>
       <w:headerReference w:type="default" r:id="rId25"/>
@@ -4500,7 +4626,7 @@
             <w:rStyle w:val="a6"/>
             <w:noProof/>
           </w:rPr>
-          <w:t>21</w:t>
+          <w:t>20</w:t>
         </w:r>
         <w:r>
           <w:rPr>
@@ -4604,7 +4730,7 @@
       <w:rPr>
         <w:noProof/>
       </w:rPr>
-      <w:t>21</w:t>
+      <w:t>20</w:t>
     </w:r>
     <w:r>
       <w:fldChar w:fldCharType="end"/>
@@ -6339,6 +6465,7 @@
   <w:style w:type="character" w:default="1" w:styleId="a3">
     <w:name w:val="Default Paragraph Font"/>
     <w:uiPriority w:val="1"/>
+    <w:semiHidden/>
     <w:unhideWhenUsed/>
   </w:style>
   <w:style w:type="table" w:default="1" w:styleId="a4">
@@ -7436,7 +7563,7 @@
 </file>
 
 <file path=customXml/itemProps1.xml><?xml version="1.0" encoding="utf-8"?>
-<ds:datastoreItem xmlns:ds="http://schemas.openxmlformats.org/officeDocument/2006/customXml" ds:itemID="{D985CED0-174F-4F42-9C37-4B1C04BE34C7}">
+<ds:datastoreItem xmlns:ds="http://schemas.openxmlformats.org/officeDocument/2006/customXml" ds:itemID="{45F566FF-4D85-457E-9ACD-6A04FBEC2759}">
   <ds:schemaRefs>
     <ds:schemaRef ds:uri="http://schemas.openxmlformats.org/officeDocument/2006/bibliography"/>
   </ds:schemaRefs>

</xml_diff>